<commit_message>
updated D/shala campus info
</commit_message>
<xml_diff>
--- a/document_templates/Dharamshala/admission_letter.docx
+++ b/document_templates/Dharamshala/admission_letter.docx
@@ -415,13 +415,136 @@
         </w:rPr>
         <w:t xml:space="preserve">                                                               </w:t>
       </w:r>
+    </w:p>
+    <w:p>
+      <w:pPr>
+        <w:pStyle w:val="Normal"/>
+        <w:rPr>
+          <w:rFonts w:ascii="Ubuntu" w:hAnsi="Ubuntu" w:eastAsia="Ubuntu" w:cs="Ubuntu"/>
+          <w:b/>
+          <w:b/>
+        </w:rPr>
+      </w:pPr>
+      <w:r>
+        <w:rPr>
+          <w:rFonts w:eastAsia="Ubuntu" w:cs="Ubuntu" w:ascii="Ubuntu" w:hAnsi="Ubuntu"/>
+          <w:b/>
+        </w:rPr>
+      </w:r>
+    </w:p>
+    <w:p>
+      <w:pPr>
+        <w:pStyle w:val="Normal"/>
+        <w:rPr/>
+      </w:pPr>
+      <w:r>
+        <w:rPr>
+          <w:rFonts w:eastAsia="Ubuntu" w:cs="Ubuntu" w:ascii="Ubuntu" w:hAnsi="Ubuntu"/>
+          <w:b/>
+        </w:rPr>
+        <w:t xml:space="preserve">Nitesh Sharma                                                                                                    </w:t>
+      </w:r>
+    </w:p>
+    <w:p>
+      <w:pPr>
+        <w:pStyle w:val="Normal"/>
+        <w:rPr/>
+      </w:pPr>
+      <w:r>
+        <w:rPr>
+          <w:rFonts w:eastAsia="Ubuntu" w:cs="Ubuntu" w:ascii="Ubuntu" w:hAnsi="Ubuntu"/>
+        </w:rPr>
+        <w:t xml:space="preserve">Admissions &amp; Partnership Associate                                            </w:t>
+        <w:tab/>
+        <w:t xml:space="preserve">      </w:t>
+      </w:r>
+    </w:p>
+    <w:p>
+      <w:pPr>
+        <w:pStyle w:val="Normal"/>
+        <w:rPr/>
+      </w:pPr>
+      <w:r>
+        <w:rPr>
+          <w:rFonts w:eastAsia="Ubuntu" w:cs="Ubuntu" w:ascii="Ubuntu" w:hAnsi="Ubuntu"/>
+        </w:rPr>
+        <w:t>+91-8962158723</w:t>
+        <w:tab/>
+        <w:tab/>
+        <w:tab/>
+        <w:tab/>
+        <w:t xml:space="preserve">                                                </w:t>
+      </w:r>
+      <w:r>
+        <w:br w:type="page"/>
+      </w:r>
+    </w:p>
+    <w:p>
+      <w:pPr>
+        <w:pStyle w:val="LOnormal"/>
+        <w:jc w:val="left"/>
+        <w:rPr/>
+      </w:pPr>
+      <w:r>
+        <w:rPr>
+          <w:rFonts w:eastAsia="Ubuntu" w:cs="Ubuntu" w:ascii="Ubuntu" w:hAnsi="Ubuntu"/>
+          <w:sz w:val="24"/>
+          <w:szCs w:val="24"/>
+        </w:rPr>
+        <w:t>Date: {DATED}</w:t>
+      </w:r>
+    </w:p>
+    <w:p>
+      <w:pPr>
+        <w:pStyle w:val="Normal"/>
+        <w:rPr>
+          <w:rFonts w:ascii="Ubuntu" w:hAnsi="Ubuntu" w:eastAsia="Ubuntu" w:cs="Ubuntu"/>
+        </w:rPr>
+      </w:pPr>
+      <w:r>
+        <w:rPr>
+          <w:rFonts w:eastAsia="Ubuntu" w:cs="Ubuntu" w:ascii="Ubuntu" w:hAnsi="Ubuntu"/>
+        </w:rPr>
+      </w:r>
+    </w:p>
+    <w:p>
+      <w:pPr>
+        <w:pStyle w:val="LOnormal"/>
+        <w:rPr/>
+      </w:pPr>
+      <w:r>
+        <w:rPr>
+          <w:rFonts w:eastAsia="Ubuntu" w:cs="Ubuntu" w:ascii="Ubuntu" w:hAnsi="Ubuntu"/>
+          <w:b/>
+        </w:rPr>
+        <w:t>Dear {USERNAME},</w:t>
+      </w:r>
+    </w:p>
+    <w:p>
+      <w:pPr>
+        <w:pStyle w:val="Normal"/>
+        <w:rPr>
+          <w:rFonts w:ascii="Ubuntu" w:hAnsi="Ubuntu" w:eastAsia="Ubuntu" w:cs="Ubuntu"/>
+        </w:rPr>
+      </w:pPr>
+      <w:r>
+        <w:rPr>
+          <w:rFonts w:eastAsia="Ubuntu" w:cs="Ubuntu" w:ascii="Ubuntu" w:hAnsi="Ubuntu"/>
+        </w:rPr>
+      </w:r>
+    </w:p>
+    <w:p>
+      <w:pPr>
+        <w:pStyle w:val="Normal"/>
+        <w:rPr/>
+      </w:pPr>
       <w:r>
         <w:rPr/>
         <w:drawing>
           <wp:inline distT="0" distB="0" distL="0" distR="0">
-            <wp:extent cx="2025650" cy="725805"/>
+            <wp:extent cx="6309360" cy="3289300"/>
             <wp:effectExtent l="0" t="0" r="0" b="0"/>
-            <wp:docPr id="2" name="Image2" descr=""/>
+            <wp:docPr id="2" name="image8.png" descr=""/>
             <wp:cNvGraphicFramePr>
               <a:graphicFrameLocks xmlns:a="http://schemas.openxmlformats.org/drawingml/2006/main" noChangeAspect="1"/>
             </wp:cNvGraphicFramePr>
@@ -429,177 +552,13 @@
               <a:graphicData uri="http://schemas.openxmlformats.org/drawingml/2006/picture">
                 <pic:pic xmlns:pic="http://schemas.openxmlformats.org/drawingml/2006/picture">
                   <pic:nvPicPr>
-                    <pic:cNvPr id="2" name="Image2" descr=""/>
+                    <pic:cNvPr id="2" name="image8.png" descr=""/>
                     <pic:cNvPicPr>
                       <a:picLocks noChangeAspect="1" noChangeArrowheads="1"/>
                     </pic:cNvPicPr>
                   </pic:nvPicPr>
                   <pic:blipFill>
                     <a:blip r:embed="rId3"/>
-                    <a:srcRect l="0" t="0" r="11761" b="12408"/>
-                    <a:stretch>
-                      <a:fillRect/>
-                    </a:stretch>
-                  </pic:blipFill>
-                  <pic:spPr bwMode="auto">
-                    <a:xfrm>
-                      <a:off x="0" y="0"/>
-                      <a:ext cx="2025650" cy="725805"/>
-                    </a:xfrm>
-                    <a:prstGeom prst="rect">
-                      <a:avLst/>
-                    </a:prstGeom>
-                  </pic:spPr>
-                </pic:pic>
-              </a:graphicData>
-            </a:graphic>
-          </wp:inline>
-        </w:drawing>
-      </w:r>
-    </w:p>
-    <w:p>
-      <w:pPr>
-        <w:pStyle w:val="Normal"/>
-        <w:rPr>
-          <w:rFonts w:ascii="Ubuntu" w:hAnsi="Ubuntu" w:eastAsia="Ubuntu" w:cs="Ubuntu"/>
-          <w:b/>
-          <w:b/>
-        </w:rPr>
-      </w:pPr>
-      <w:r>
-        <w:rPr>
-          <w:rFonts w:eastAsia="Ubuntu" w:cs="Ubuntu" w:ascii="Ubuntu" w:hAnsi="Ubuntu"/>
-          <w:b/>
-        </w:rPr>
-      </w:r>
-    </w:p>
-    <w:p>
-      <w:pPr>
-        <w:pStyle w:val="Normal"/>
-        <w:rPr/>
-      </w:pPr>
-      <w:r>
-        <w:rPr>
-          <w:rFonts w:eastAsia="Ubuntu" w:cs="Ubuntu" w:ascii="Ubuntu" w:hAnsi="Ubuntu"/>
-          <w:b/>
-        </w:rPr>
-        <w:t>Nitesh Sharma                                                                                                    Rahit Roy</w:t>
-      </w:r>
-    </w:p>
-    <w:p>
-      <w:pPr>
-        <w:pStyle w:val="Normal"/>
-        <w:rPr/>
-      </w:pPr>
-      <w:r>
-        <w:rPr>
-          <w:rFonts w:eastAsia="Ubuntu" w:cs="Ubuntu" w:ascii="Ubuntu" w:hAnsi="Ubuntu"/>
-        </w:rPr>
-        <w:t xml:space="preserve">Admissions &amp; Partnership Associate                                            </w:t>
-        <w:tab/>
-        <w:t xml:space="preserve">      Boys Campus Facility In-Charge</w:t>
-      </w:r>
-    </w:p>
-    <w:p>
-      <w:pPr>
-        <w:pStyle w:val="Normal"/>
-        <w:rPr/>
-      </w:pPr>
-      <w:r>
-        <w:rPr>
-          <w:rFonts w:eastAsia="Ubuntu" w:cs="Ubuntu" w:ascii="Ubuntu" w:hAnsi="Ubuntu"/>
-        </w:rPr>
-        <w:t>+91-8962158723</w:t>
-        <w:tab/>
-        <w:tab/>
-        <w:tab/>
-        <w:tab/>
-        <w:t xml:space="preserve">                                                +91-9354978726</w:t>
-      </w:r>
-      <w:r>
-        <w:br w:type="page"/>
-      </w:r>
-    </w:p>
-    <w:p>
-      <w:pPr>
-        <w:pStyle w:val="LOnormal"/>
-        <w:jc w:val="left"/>
-        <w:rPr/>
-      </w:pPr>
-      <w:r>
-        <w:rPr>
-          <w:rFonts w:eastAsia="Ubuntu" w:cs="Ubuntu" w:ascii="Ubuntu" w:hAnsi="Ubuntu"/>
-          <w:sz w:val="24"/>
-          <w:szCs w:val="24"/>
-        </w:rPr>
-        <w:t>Date: {DATED}</w:t>
-      </w:r>
-    </w:p>
-    <w:p>
-      <w:pPr>
-        <w:pStyle w:val="Normal"/>
-        <w:rPr>
-          <w:rFonts w:ascii="Ubuntu" w:hAnsi="Ubuntu" w:eastAsia="Ubuntu" w:cs="Ubuntu"/>
-        </w:rPr>
-      </w:pPr>
-      <w:r>
-        <w:rPr>
-          <w:rFonts w:eastAsia="Ubuntu" w:cs="Ubuntu" w:ascii="Ubuntu" w:hAnsi="Ubuntu"/>
-        </w:rPr>
-      </w:r>
-    </w:p>
-    <w:p>
-      <w:pPr>
-        <w:pStyle w:val="LOnormal"/>
-        <w:rPr/>
-      </w:pPr>
-      <w:r>
-        <w:rPr>
-          <w:rFonts w:eastAsia="Ubuntu" w:cs="Ubuntu" w:ascii="Ubuntu" w:hAnsi="Ubuntu"/>
-          <w:b/>
-        </w:rPr>
-        <w:t>Dear {USERNAME},</w:t>
-      </w:r>
-    </w:p>
-    <w:p>
-      <w:pPr>
-        <w:pStyle w:val="Normal"/>
-        <w:rPr>
-          <w:rFonts w:ascii="Ubuntu" w:hAnsi="Ubuntu" w:eastAsia="Ubuntu" w:cs="Ubuntu"/>
-        </w:rPr>
-      </w:pPr>
-      <w:r>
-        <w:rPr>
-          <w:rFonts w:eastAsia="Ubuntu" w:cs="Ubuntu" w:ascii="Ubuntu" w:hAnsi="Ubuntu"/>
-        </w:rPr>
-      </w:r>
-    </w:p>
-    <w:p>
-      <w:pPr>
-        <w:pStyle w:val="Normal"/>
-        <w:rPr/>
-      </w:pPr>
-      <w:r>
-        <w:rPr/>
-        <w:drawing>
-          <wp:inline distT="0" distB="0" distL="0" distR="0">
-            <wp:extent cx="6309360" cy="3289300"/>
-            <wp:effectExtent l="0" t="0" r="0" b="0"/>
-            <wp:docPr id="3" name="image8.png" descr=""/>
-            <wp:cNvGraphicFramePr>
-              <a:graphicFrameLocks xmlns:a="http://schemas.openxmlformats.org/drawingml/2006/main" noChangeAspect="1"/>
-            </wp:cNvGraphicFramePr>
-            <a:graphic xmlns:a="http://schemas.openxmlformats.org/drawingml/2006/main">
-              <a:graphicData uri="http://schemas.openxmlformats.org/drawingml/2006/picture">
-                <pic:pic xmlns:pic="http://schemas.openxmlformats.org/drawingml/2006/picture">
-                  <pic:nvPicPr>
-                    <pic:cNvPr id="3" name="image8.png" descr=""/>
-                    <pic:cNvPicPr>
-                      <a:picLocks noChangeAspect="1" noChangeArrowheads="1"/>
-                    </pic:cNvPicPr>
-                  </pic:nvPicPr>
-                  <pic:blipFill>
-                    <a:blip r:embed="rId4"/>
                     <a:srcRect l="3019" t="-2887" r="-3019" b="2887"/>
                     <a:stretch>
                       <a:fillRect/>
@@ -674,7 +633,7 @@
           <wp:inline distT="0" distB="0" distL="0" distR="0">
             <wp:extent cx="1812290" cy="1101725"/>
             <wp:effectExtent l="0" t="0" r="0" b="0"/>
-            <wp:docPr id="4" name="image1.jpg" descr=""/>
+            <wp:docPr id="3" name="image1.jpg" descr=""/>
             <wp:cNvGraphicFramePr>
               <a:graphicFrameLocks xmlns:a="http://schemas.openxmlformats.org/drawingml/2006/main" noChangeAspect="1"/>
             </wp:cNvGraphicFramePr>
@@ -682,13 +641,13 @@
               <a:graphicData uri="http://schemas.openxmlformats.org/drawingml/2006/picture">
                 <pic:pic xmlns:pic="http://schemas.openxmlformats.org/drawingml/2006/picture">
                   <pic:nvPicPr>
-                    <pic:cNvPr id="4" name="image1.jpg" descr=""/>
+                    <pic:cNvPr id="3" name="image1.jpg" descr=""/>
                     <pic:cNvPicPr>
                       <a:picLocks noChangeAspect="1" noChangeArrowheads="1"/>
                     </pic:cNvPicPr>
                   </pic:nvPicPr>
                   <pic:blipFill>
-                    <a:blip r:embed="rId5"/>
+                    <a:blip r:embed="rId4"/>
                     <a:stretch>
                       <a:fillRect/>
                     </a:stretch>
@@ -715,47 +674,6 @@
         </w:rPr>
         <w:t xml:space="preserve">                                                               </w:t>
       </w:r>
-      <w:r>
-        <w:rPr/>
-        <w:drawing>
-          <wp:inline distT="0" distB="0" distL="0" distR="0">
-            <wp:extent cx="2025650" cy="725805"/>
-            <wp:effectExtent l="0" t="0" r="0" b="0"/>
-            <wp:docPr id="5" name="image6.jpg" descr=""/>
-            <wp:cNvGraphicFramePr>
-              <a:graphicFrameLocks xmlns:a="http://schemas.openxmlformats.org/drawingml/2006/main" noChangeAspect="1"/>
-            </wp:cNvGraphicFramePr>
-            <a:graphic xmlns:a="http://schemas.openxmlformats.org/drawingml/2006/main">
-              <a:graphicData uri="http://schemas.openxmlformats.org/drawingml/2006/picture">
-                <pic:pic xmlns:pic="http://schemas.openxmlformats.org/drawingml/2006/picture">
-                  <pic:nvPicPr>
-                    <pic:cNvPr id="5" name="image6.jpg" descr=""/>
-                    <pic:cNvPicPr>
-                      <a:picLocks noChangeAspect="1" noChangeArrowheads="1"/>
-                    </pic:cNvPicPr>
-                  </pic:nvPicPr>
-                  <pic:blipFill>
-                    <a:blip r:embed="rId6"/>
-                    <a:srcRect l="0" t="0" r="11761" b="12408"/>
-                    <a:stretch>
-                      <a:fillRect/>
-                    </a:stretch>
-                  </pic:blipFill>
-                  <pic:spPr bwMode="auto">
-                    <a:xfrm>
-                      <a:off x="0" y="0"/>
-                      <a:ext cx="2025650" cy="725805"/>
-                    </a:xfrm>
-                    <a:prstGeom prst="rect">
-                      <a:avLst/>
-                    </a:prstGeom>
-                  </pic:spPr>
-                </pic:pic>
-              </a:graphicData>
-            </a:graphic>
-          </wp:inline>
-        </w:drawing>
-      </w:r>
     </w:p>
     <w:p>
       <w:pPr>
@@ -787,7 +705,7 @@
           <w:rFonts w:eastAsia="Ubuntu" w:cs="Ubuntu" w:ascii="Ubuntu" w:hAnsi="Ubuntu"/>
           <w:b/>
         </w:rPr>
-        <w:t>Nitesh Sharma                                                                                                    Rahit Roy</w:t>
+        <w:t xml:space="preserve">Nitesh Sharma                                                                                                    </w:t>
       </w:r>
     </w:p>
     <w:p>
@@ -803,7 +721,7 @@
         </w:rPr>
         <w:t xml:space="preserve">Admissions &amp; Partnership Associate                                            </w:t>
         <w:tab/>
-        <w:t xml:space="preserve">      Boys Campus Facility In-Charge</w:t>
+        <w:t xml:space="preserve">      </w:t>
       </w:r>
     </w:p>
     <w:p>
@@ -820,12 +738,12 @@
         <w:tab/>
         <w:tab/>
         <w:tab/>
-        <w:t xml:space="preserve">                                                +91-9354978726</w:t>
+        <w:t xml:space="preserve">                                                </w:t>
       </w:r>
     </w:p>
     <w:sectPr>
-      <w:headerReference w:type="default" r:id="rId7"/>
-      <w:footerReference w:type="default" r:id="rId8"/>
+      <w:headerReference w:type="default" r:id="rId5"/>
+      <w:footerReference w:type="default" r:id="rId6"/>
       <w:type w:val="nextPage"/>
       <w:pgSz w:w="12240" w:h="15840"/>
       <w:pgMar w:left="1152" w:right="1152" w:header="0" w:top="1872" w:footer="720" w:bottom="777" w:gutter="0"/>
@@ -855,9 +773,9 @@
         <mc:Choice Requires="wps">
           <w:drawing>
             <wp:inline distT="0" distB="0" distL="0" distR="0">
-              <wp:extent cx="2540" cy="20955"/>
+              <wp:extent cx="3175" cy="21590"/>
               <wp:effectExtent l="0" t="0" r="0" b="0"/>
-              <wp:docPr id="7" name=""/>
+              <wp:docPr id="5" name="Shape1"/>
               <a:graphic xmlns:a="http://schemas.openxmlformats.org/drawingml/2006/main">
                 <a:graphicData uri="http://schemas.microsoft.com/office/word/2010/wordprocessingShape">
                   <wps:wsp>
@@ -865,7 +783,7 @@
                     <wps:spPr>
                       <a:xfrm>
                         <a:off x="0" y="0"/>
-                        <a:ext cx="1800" cy="20160"/>
+                        <a:ext cx="2520" cy="20880"/>
                       </a:xfrm>
                       <a:prstGeom prst="rect">
                         <a:avLst/>
@@ -895,7 +813,7 @@
         </mc:Choice>
         <mc:Fallback>
           <w:pict>
-            <v:rect id="shape_0" fillcolor="#a0a0a0" stroked="f" style="position:absolute;margin-left:0pt;margin-top:-1.65pt;width:0.1pt;height:1.55pt;mso-position-vertical:top">
+            <v:rect id="shape_0" ID="Shape1" fillcolor="#a0a0a0" stroked="f" style="position:absolute;margin-left:0pt;margin-top:-1.7pt;width:0.15pt;height:1.6pt;mso-position-vertical:top">
               <w10:wrap type="none"/>
               <v:fill o:detectmouseclick="t" type="solid" color2="#5f5f5f"/>
               <v:stroke color="#3465a4" joinstyle="round" endcap="flat"/>
@@ -911,7 +829,6 @@
       <w:tblW w:w="10800" w:type="dxa"/>
       <w:jc w:val="center"/>
       <w:tblInd w:w="0" w:type="dxa"/>
-      <w:tblBorders/>
       <w:tblCellMar>
         <w:top w:w="0" w:type="dxa"/>
         <w:left w:w="0" w:type="dxa"/>
@@ -953,7 +870,7 @@
               <wp:inline distT="0" distB="0" distL="0" distR="0">
                 <wp:extent cx="121285" cy="212090"/>
                 <wp:effectExtent l="0" t="0" r="0" b="0"/>
-                <wp:docPr id="8" name="image2.png" descr="noun_630778_cc copy.png"/>
+                <wp:docPr id="6" name="image2.png" descr="noun_630778_cc copy.png"/>
                 <wp:cNvGraphicFramePr>
                   <a:graphicFrameLocks xmlns:a="http://schemas.openxmlformats.org/drawingml/2006/main" noChangeAspect="1"/>
                 </wp:cNvGraphicFramePr>
@@ -961,7 +878,7 @@
                   <a:graphicData uri="http://schemas.openxmlformats.org/drawingml/2006/picture">
                     <pic:pic xmlns:pic="http://schemas.openxmlformats.org/drawingml/2006/picture">
                       <pic:nvPicPr>
-                        <pic:cNvPr id="8" name="image2.png" descr="noun_630778_cc copy.png"/>
+                        <pic:cNvPr id="6" name="image2.png" descr="noun_630778_cc copy.png"/>
                         <pic:cNvPicPr>
                           <a:picLocks noChangeAspect="1" noChangeArrowheads="1"/>
                         </pic:cNvPicPr>
@@ -1036,7 +953,7 @@
               <wp:inline distT="0" distB="0" distL="0" distR="0">
                 <wp:extent cx="226060" cy="226060"/>
                 <wp:effectExtent l="0" t="0" r="0" b="0"/>
-                <wp:docPr id="9" name="image4.png" descr="noun_540427.png"/>
+                <wp:docPr id="7" name="image4.png" descr="noun_540427.png"/>
                 <wp:cNvGraphicFramePr>
                   <a:graphicFrameLocks xmlns:a="http://schemas.openxmlformats.org/drawingml/2006/main" noChangeAspect="1"/>
                 </wp:cNvGraphicFramePr>
@@ -1044,7 +961,7 @@
                   <a:graphicData uri="http://schemas.openxmlformats.org/drawingml/2006/picture">
                     <pic:pic xmlns:pic="http://schemas.openxmlformats.org/drawingml/2006/picture">
                       <pic:nvPicPr>
-                        <pic:cNvPr id="9" name="image4.png" descr="noun_540427.png"/>
+                        <pic:cNvPr id="7" name="image4.png" descr="noun_540427.png"/>
                         <pic:cNvPicPr>
                           <a:picLocks noChangeAspect="1" noChangeArrowheads="1"/>
                         </pic:cNvPicPr>
@@ -1121,7 +1038,7 @@
               <wp:inline distT="0" distB="0" distL="0" distR="0">
                 <wp:extent cx="128270" cy="212090"/>
                 <wp:effectExtent l="0" t="0" r="0" b="0"/>
-                <wp:docPr id="10" name="image5.png" descr="noun_638562_cc copy.png"/>
+                <wp:docPr id="8" name="image5.png" descr="noun_638562_cc copy.png"/>
                 <wp:cNvGraphicFramePr>
                   <a:graphicFrameLocks xmlns:a="http://schemas.openxmlformats.org/drawingml/2006/main" noChangeAspect="1"/>
                 </wp:cNvGraphicFramePr>
@@ -1129,7 +1046,7 @@
                   <a:graphicData uri="http://schemas.openxmlformats.org/drawingml/2006/picture">
                     <pic:pic xmlns:pic="http://schemas.openxmlformats.org/drawingml/2006/picture">
                       <pic:nvPicPr>
-                        <pic:cNvPr id="10" name="image5.png" descr="noun_638562_cc copy.png"/>
+                        <pic:cNvPr id="8" name="image5.png" descr="noun_638562_cc copy.png"/>
                         <pic:cNvPicPr>
                           <a:picLocks noChangeAspect="1" noChangeArrowheads="1"/>
                         </pic:cNvPicPr>
@@ -1226,7 +1143,7 @@
         <wp:inline distT="0" distB="0" distL="0" distR="0">
           <wp:extent cx="2376170" cy="576580"/>
           <wp:effectExtent l="0" t="0" r="0" b="0"/>
-          <wp:docPr id="6" name="Image3" descr="templogo.png"/>
+          <wp:docPr id="4" name="Image3" descr="templogo.png"/>
           <wp:cNvGraphicFramePr>
             <a:graphicFrameLocks xmlns:a="http://schemas.openxmlformats.org/drawingml/2006/main" noChangeAspect="1"/>
           </wp:cNvGraphicFramePr>
@@ -1234,7 +1151,7 @@
             <a:graphicData uri="http://schemas.openxmlformats.org/drawingml/2006/picture">
               <pic:pic xmlns:pic="http://schemas.openxmlformats.org/drawingml/2006/picture">
                 <pic:nvPicPr>
-                  <pic:cNvPr id="6" name="Image3" descr="templogo.png"/>
+                  <pic:cNvPr id="4" name="Image3" descr="templogo.png"/>
                   <pic:cNvPicPr>
                     <a:picLocks noChangeAspect="1" noChangeArrowheads="1"/>
                   </pic:cNvPicPr>
@@ -1289,7 +1206,9 @@
       </w:rPr>
     </w:rPrDefault>
     <w:pPrDefault>
-      <w:pPr/>
+      <w:pPr>
+        <w:suppressAutoHyphens w:val="true"/>
+      </w:pPr>
     </w:pPrDefault>
   </w:docDefaults>
   <w:style w:type="paragraph" w:styleId="Normal">
@@ -1298,7 +1217,7 @@
     <w:pPr>
       <w:widowControl w:val="false"/>
       <w:bidi w:val="0"/>
-      <w:spacing w:lineRule="auto" w:line="276"/>
+      <w:spacing w:lineRule="auto" w:line="276" w:before="0" w:after="0"/>
       <w:jc w:val="left"/>
     </w:pPr>
     <w:rPr>
@@ -1509,6 +1428,7 @@
     <w:pPr>
       <w:widowControl/>
       <w:bidi w:val="0"/>
+      <w:spacing w:before="0" w:after="0"/>
       <w:jc w:val="left"/>
     </w:pPr>
     <w:rPr>
@@ -1552,6 +1472,13 @@
       <w:sz w:val="30"/>
       <w:szCs w:val="30"/>
     </w:rPr>
+  </w:style>
+  <w:style w:type="paragraph" w:styleId="HeaderandFooter">
+    <w:name w:val="Header and Footer"/>
+    <w:basedOn w:val="Normal"/>
+    <w:qFormat/>
+    <w:pPr/>
+    <w:rPr/>
   </w:style>
   <w:style w:type="paragraph" w:styleId="Header">
     <w:name w:val="Header"/>

</xml_diff>